<commit_message>
Spielstand mit Parse/ToString ausgestattet. Tests für Spielstand. Spielstand probeweise auf String reduziert. Zählbaum für Spielstandzählung angelegt. Zählung implementiert.
</commit_message>
<xml_diff>
--- a/doc/Tennis Scoring Features.docx
+++ b/doc/Tennis Scoring Features.docx
@@ -203,13 +203,8 @@
             <w:r>
               <w:t xml:space="preserve"> </w:t>
             </w:r>
-            <w:proofErr w:type="spellStart"/>
-            <w:r>
-              <w:t>Deuce</w:t>
-            </w:r>
-            <w:proofErr w:type="spellEnd"/>
-            <w:r>
-              <w:t>,</w:t>
+            <w:r>
+              <w:t>Deuce,</w:t>
             </w:r>
             <w:r>
               <w:t xml:space="preserve"> </w:t>
@@ -290,11 +285,9 @@
     </w:tbl>
     <w:p/>
     <w:p>
-      <w:proofErr w:type="spellStart"/>
       <w:r>
         <w:t>Beispielein</w:t>
       </w:r>
-      <w:proofErr w:type="spellEnd"/>
       <w:r>
         <w:t>-</w:t>
       </w:r>
@@ -452,8 +445,6 @@
           <w:rFonts w:ascii="Courier New" w:hAnsi="Courier New"/>
         </w:rPr>
       </w:pPr>
-      <w:bookmarkStart w:id="0" w:name="_GoBack"/>
-      <w:bookmarkEnd w:id="0"/>
     </w:p>
     <w:p>
       <w:pPr>
@@ -815,7 +806,7 @@
     </w:p>
     <w:p>
       <w:r>
-        <w:t>Aufschlaggewinn</w:t>
+        <w:t>Spielstand</w:t>
       </w:r>
     </w:p>
     <w:p>
@@ -856,8 +847,13 @@
         </w:numPr>
       </w:pPr>
       <w:r>
-        <w:t>Liste von Aufschlaggewinnen</w:t>
-      </w:r>
+        <w:t xml:space="preserve">Liste von </w:t>
+      </w:r>
+      <w:r>
+        <w:t>Spielständen</w:t>
+      </w:r>
+      <w:bookmarkStart w:id="0" w:name="_GoBack"/>
+      <w:bookmarkEnd w:id="0"/>
     </w:p>
     <w:p>
       <w:pPr>

</xml_diff>